<commit_message>
TIABD pr3 done (not really), IMKSP pr5 done
</commit_message>
<xml_diff>
--- a/4th-Grade/Seventh-Semester/IMPPS/ИМППС-Московка-АА-ИКБО-20-19.docx
+++ b/4th-Grade/Seventh-Semester/IMPPS/ИМППС-Московка-АА-ИКБО-20-19.docx
@@ -403,7 +403,6 @@
           <w:rFonts w:cs="Times New Roman"/>
           <w:sz w:val="28"/>
           <w:szCs w:val="28"/>
-          <w:lang w:val="en-US"/>
         </w:rPr>
         <w:t>2</w:t>
       </w:r>
@@ -469,6 +468,7 @@
         </w:rPr>
         <w:t xml:space="preserve">: </w:t>
       </w:r>
+      <w:bookmarkStart w:id="0" w:name="_Hlk114218363"/>
       <w:r>
         <w:rPr>
           <w:rFonts w:cs="Times New Roman"/>
@@ -483,8 +483,33 @@
           <w:rFonts w:cs="Times New Roman"/>
           <w:sz w:val="28"/>
           <w:szCs w:val="28"/>
-        </w:rPr>
-        <w:t xml:space="preserve">Разработка симулятора стерильной комнаты на ядре </w:t>
+          <w:shd w:val="clear" w:color="auto" w:fill="FFFFFF" w:themeFill="background1"/>
+        </w:rPr>
+        <w:t>С</w:t>
+      </w:r>
+      <w:r>
+        <w:rPr>
+          <w:rFonts w:cs="Times New Roman"/>
+          <w:sz w:val="28"/>
+          <w:szCs w:val="28"/>
+        </w:rPr>
+        <w:t>имулятор</w:t>
+      </w:r>
+      <w:r>
+        <w:rPr>
+          <w:rFonts w:cs="Times New Roman"/>
+          <w:sz w:val="28"/>
+          <w:szCs w:val="28"/>
+        </w:rPr>
+        <w:t xml:space="preserve"> </w:t>
+      </w:r>
+      <w:r>
+        <w:rPr>
+          <w:rFonts w:cs="Times New Roman"/>
+          <w:sz w:val="28"/>
+          <w:szCs w:val="28"/>
+        </w:rPr>
+        <w:t xml:space="preserve">стерильной комнаты на ядре </w:t>
       </w:r>
       <w:r>
         <w:rPr>
@@ -493,7 +518,7 @@
           <w:szCs w:val="28"/>
           <w:lang w:val="en-US"/>
         </w:rPr>
-        <w:t>Unreal Engine 5</w:t>
+        <w:t>Unreal</w:t>
       </w:r>
       <w:r>
         <w:rPr>
@@ -501,8 +526,34 @@
           <w:sz w:val="28"/>
           <w:szCs w:val="28"/>
         </w:rPr>
+        <w:t xml:space="preserve"> </w:t>
+      </w:r>
+      <w:r>
+        <w:rPr>
+          <w:rFonts w:cs="Times New Roman"/>
+          <w:sz w:val="28"/>
+          <w:szCs w:val="28"/>
+          <w:lang w:val="en-US"/>
+        </w:rPr>
+        <w:t>Engine</w:t>
+      </w:r>
+      <w:r>
+        <w:rPr>
+          <w:rFonts w:cs="Times New Roman"/>
+          <w:sz w:val="28"/>
+          <w:szCs w:val="28"/>
+        </w:rPr>
+        <w:t xml:space="preserve"> 5</w:t>
+      </w:r>
+      <w:r>
+        <w:rPr>
+          <w:rFonts w:cs="Times New Roman"/>
+          <w:sz w:val="28"/>
+          <w:szCs w:val="28"/>
+        </w:rPr>
         <w:t>»</w:t>
       </w:r>
+      <w:bookmarkEnd w:id="0"/>
     </w:p>
     <w:p>
       <w:pPr>
@@ -536,6 +587,9 @@
         <w:gridCol w:w="2551"/>
       </w:tblGrid>
       <w:tr>
+        <w:trPr>
+          <w:trHeight w:val="1369"/>
+        </w:trPr>
         <w:tc>
           <w:tcPr>
             <w:tcW w:w="3759" w:type="dxa"/>
@@ -803,6 +857,12 @@
                 <w:szCs w:val="24"/>
               </w:rPr>
             </w:pPr>
+            <w:r>
+              <w:rPr>
+                <w:szCs w:val="24"/>
+              </w:rPr>
+              <w:t>Братусь Н.В</w:t>
+            </w:r>
           </w:p>
         </w:tc>
       </w:tr>
@@ -904,6 +964,9 @@
     </w:p>
     <w:p>
       <w:pPr>
+        <w:tabs>
+          <w:tab w:val="left" w:pos="2138"/>
+        </w:tabs>
         <w:spacing w:line="259" w:lineRule="auto"/>
         <w:jc w:val="left"/>
         <w:rPr>
@@ -915,82 +978,121 @@
       <w:r>
         <w:rPr>
           <w:rFonts w:cs="Times New Roman"/>
-          <w:szCs w:val="24"/>
-        </w:rPr>
-        <w:br w:type="page"/>
-      </w:r>
-      <w:r>
-        <w:rPr>
-          <w:rFonts w:cs="Times New Roman"/>
           <w:sz w:val="28"/>
           <w:szCs w:val="28"/>
         </w:rPr>
         <w:lastRenderedPageBreak/>
-        <w:t>подтитульник</w:t>
-      </w:r>
-    </w:p>
-    <w:p>
-      <w:pPr>
-        <w:spacing w:line="259" w:lineRule="auto"/>
-        <w:jc w:val="left"/>
-        <w:rPr>
-          <w:rFonts w:cs="Times New Roman"/>
-          <w:sz w:val="28"/>
-          <w:szCs w:val="28"/>
-        </w:rPr>
-      </w:pPr>
-      <w:r>
-        <w:rPr>
-          <w:rFonts w:cs="Times New Roman"/>
-          <w:sz w:val="28"/>
-          <w:szCs w:val="28"/>
-        </w:rPr>
-        <w:br w:type="page"/>
-      </w:r>
-    </w:p>
-    <w:p>
-      <w:pPr>
-        <w:spacing w:line="259" w:lineRule="auto"/>
-        <w:jc w:val="left"/>
-        <w:rPr>
-          <w:rFonts w:cs="Times New Roman"/>
-          <w:sz w:val="28"/>
-          <w:szCs w:val="28"/>
-        </w:rPr>
-      </w:pPr>
-      <w:r>
-        <w:rPr>
-          <w:rFonts w:cs="Times New Roman"/>
-          <w:sz w:val="28"/>
-          <w:szCs w:val="28"/>
-        </w:rPr>
-        <w:lastRenderedPageBreak/>
-        <w:t>аннотация и У</w:t>
-      </w:r>
-      <w:r>
-        <w:rPr>
-          <w:rFonts w:cs="Times New Roman"/>
-          <w:sz w:val="28"/>
-          <w:szCs w:val="28"/>
-        </w:rPr>
-        <w:t>ДК</w:t>
-      </w:r>
-    </w:p>
-    <w:p>
-      <w:pPr>
-        <w:spacing w:line="259" w:lineRule="auto"/>
-        <w:jc w:val="left"/>
-        <w:rPr>
-          <w:rFonts w:cs="Times New Roman"/>
-          <w:sz w:val="28"/>
-          <w:szCs w:val="28"/>
-        </w:rPr>
-      </w:pPr>
-      <w:r>
-        <w:rPr>
-          <w:rFonts w:cs="Times New Roman"/>
-          <w:sz w:val="28"/>
-          <w:szCs w:val="28"/>
+        <w:t>УДК 004.92</w:t>
+      </w:r>
+    </w:p>
+    <w:p>
+      <w:pPr>
+        <w:pStyle w:val="aa"/>
+      </w:pPr>
+      <w:r>
+        <w:t xml:space="preserve">Московка А.А Проект-прототип: </w:t>
+      </w:r>
+      <w:r>
+        <w:t>«</w:t>
+      </w:r>
+      <w:r>
+        <w:t>С</w:t>
+      </w:r>
+      <w:r>
+        <w:t>имулятор стерильной комнаты на ядре Unreal Engine 5»</w:t>
+      </w:r>
+      <w:r>
+        <w:t xml:space="preserve"> / Отчет по практическим работам по дисциплине «Информационный менеджмент систем» направления профессиональной подготовки бакалавра 09.03.04 «Программная инженерия» (7-ой семестр) / ассистент Братусь Н.В. / кафедра ИППО Института ИТ МИРЭА – с. </w:t>
+      </w:r>
+      <w:r>
+        <w:rPr>
+          <w:highlight w:val="yellow"/>
+        </w:rPr>
+        <w:t>???</w:t>
+      </w:r>
+      <w:r>
+        <w:t xml:space="preserve">, илл. </w:t>
+      </w:r>
+      <w:r>
+        <w:rPr>
+          <w:highlight w:val="yellow"/>
+        </w:rPr>
+        <w:t>???</w:t>
+      </w:r>
+      <w:r>
+        <w:t xml:space="preserve">, таб. </w:t>
+      </w:r>
+      <w:r>
+        <w:rPr>
+          <w:highlight w:val="yellow"/>
+        </w:rPr>
+        <w:t>???</w:t>
+      </w:r>
+      <w:r>
+        <w:t xml:space="preserve">, ист. </w:t>
+      </w:r>
+      <w:bookmarkStart w:id="1" w:name="_Hlk114218476"/>
+      <w:r>
+        <w:rPr>
+          <w:highlight w:val="yellow"/>
+        </w:rPr>
+        <w:t>???</w:t>
+      </w:r>
+      <w:bookmarkEnd w:id="1"/>
+      <w:r>
+        <w:t>.</w:t>
+      </w:r>
+    </w:p>
+    <w:p>
+      <w:pPr>
+        <w:pStyle w:val="aa"/>
+      </w:pPr>
+      <w:r>
+        <w:t>Целью работы является ознакомление с установочными и справочными материалами из раздела 01 методического материала, выбор в качестве прототипа для анализа, экспертизы и последующего реинжиниринга некого проект-прототипа по созданию программного продукта (ПП) или инфомационной системы, составление и согласование перечня показателей анализа прототипа, формирование экспертной оценки по всем избранным ранее показателям экспертизы прототипа в контексте информационного менеджмента, проведение реинжиниринга.</w:t>
+      </w:r>
+    </w:p>
+    <w:p>
+      <w:pPr>
+        <w:pStyle w:val="aa"/>
+        <w:rPr>
+          <w:lang w:val="en-US"/>
+        </w:rPr>
+      </w:pPr>
+      <w:r>
+        <w:rPr>
+          <w:lang w:val="en-US"/>
+        </w:rPr>
+        <w:t>Moskovka A.A. Project-prototype: “</w:t>
+      </w:r>
+      <w:r>
+        <w:rPr>
+          <w:lang w:val="en-US"/>
+        </w:rPr>
+        <w:t>S</w:t>
+      </w:r>
+      <w:r>
+        <w:rPr>
+          <w:lang w:val="en-US"/>
+        </w:rPr>
+        <w:t>terile room simulator on the Unreal Engine 5 core” / Report on practical work on the discipline “Information Management of Systems” of the bachelor’s professional training area 09.03.04 “Software Engineering” (7th semester) / assistant Bratus N.V. / Department of IPPO Institute of IT MIREA - p. ???, ill. ???, tab. ???, ist. ???.</w:t>
+      </w:r>
+    </w:p>
+    <w:p>
+      <w:pPr>
+        <w:pStyle w:val="aa"/>
+        <w:rPr>
+          <w:lang w:val="en-US"/>
+        </w:rPr>
+      </w:pPr>
+      <w:r>
+        <w:rPr>
+          <w:lang w:val="en-US"/>
+        </w:rPr>
+        <w:t>The purpose of the work is to familiarize with the installation and reference materials from section 01 of the methodological material, to select as a prototype for analysis, examination and subsequent reengineering a certain prototype project for creating a software product (SP) or information system, to compile and agree on a list of indicators for analyzing a prototype, to form expert evaluation of all previously selected indicators of prototype expertise in the context of information management, reengineering.</w:t>
+      </w:r>
+      <w:r>
+        <w:rPr>
+          <w:lang w:val="en-US"/>
         </w:rPr>
         <w:br w:type="page"/>
       </w:r>
@@ -1012,13 +1114,31 @@
         <w:t xml:space="preserve">В качестве варианта проекта для составления и согласования перечня показателей анализа прототипа было принято решение использовать прототип собственной ВКР, </w:t>
       </w:r>
       <w:r>
-        <w:t xml:space="preserve">тема работы не согласована окончательно, но пока что звучит следующим образом: «Разработка симулятора стерильной комнаты на ядре </w:t>
+        <w:t>тема работы не согласована окончательно, но пока что звучит следующим образом: «</w:t>
+      </w:r>
+      <w:r>
+        <w:t>С</w:t>
+      </w:r>
+      <w:r>
+        <w:t xml:space="preserve">имулятор стерильной комнаты на ядре </w:t>
       </w:r>
       <w:r>
         <w:rPr>
           <w:lang w:val="en-US"/>
         </w:rPr>
-        <w:t>Unreal Engine 5</w:t>
+        <w:t>Unreal</w:t>
+      </w:r>
+      <w:r>
+        <w:t xml:space="preserve"> </w:t>
+      </w:r>
+      <w:r>
+        <w:rPr>
+          <w:lang w:val="en-US"/>
+        </w:rPr>
+        <w:t>Engine</w:t>
+      </w:r>
+      <w:r>
+        <w:t xml:space="preserve"> 5</w:t>
       </w:r>
       <w:r>
         <w:t>».</w:t>
@@ -1203,8 +1323,11 @@
         </w:numPr>
       </w:pPr>
       <w:r>
+        <w:t xml:space="preserve">Простота использования программного обеспечения и </w:t>
+      </w:r>
+      <w:r>
         <w:lastRenderedPageBreak/>
-        <w:t>Простота использования программного обеспечения и документации;</w:t>
+        <w:t>документации;</w:t>
       </w:r>
     </w:p>
     <w:p>

</xml_diff>

<commit_message>
TIABD pr5 done and defensed
</commit_message>
<xml_diff>
--- a/4th-Grade/Seventh-Semester/IMPPS/ИМППС-Московка-АА-ИКБО-20-19.docx
+++ b/4th-Grade/Seventh-Semester/IMPPS/ИМППС-Московка-АА-ИКБО-20-19.docx
@@ -325,25 +325,7 @@
           <w:b/>
           <w:szCs w:val="24"/>
         </w:rPr>
-        <w:t>Кафедра инструментального и прикладного программного обеспечения (</w:t>
-      </w:r>
-      <w:proofErr w:type="spellStart"/>
-      <w:r>
-        <w:rPr>
-          <w:rFonts w:cs="Times New Roman"/>
-          <w:b/>
-          <w:szCs w:val="24"/>
-        </w:rPr>
-        <w:t>ИиППО</w:t>
-      </w:r>
-      <w:proofErr w:type="spellEnd"/>
-      <w:r>
-        <w:rPr>
-          <w:rFonts w:cs="Times New Roman"/>
-          <w:b/>
-          <w:szCs w:val="24"/>
-        </w:rPr>
-        <w:t>)</w:t>
+        <w:t>Кафедра инструментального и прикладного программного обеспечения (ИиППО)</w:t>
       </w:r>
     </w:p>
     <w:p>
@@ -823,21 +805,7 @@
               <w:rPr>
                 <w:szCs w:val="24"/>
               </w:rPr>
-              <w:t xml:space="preserve">Преподаватель каф. </w:t>
-            </w:r>
-            <w:proofErr w:type="spellStart"/>
-            <w:r>
-              <w:rPr>
-                <w:szCs w:val="24"/>
-              </w:rPr>
-              <w:t>ИиППО</w:t>
-            </w:r>
-            <w:proofErr w:type="spellEnd"/>
-            <w:r>
-              <w:rPr>
-                <w:szCs w:val="24"/>
-              </w:rPr>
-              <w:t xml:space="preserve">:   </w:t>
+              <w:t xml:space="preserve">Преподаватель каф. ИиППО:   </w:t>
             </w:r>
           </w:p>
         </w:tc>
@@ -887,21 +855,21 @@
             <w:pPr>
               <w:rPr>
                 <w:szCs w:val="24"/>
+                <w:lang w:val="en-US"/>
               </w:rPr>
             </w:pPr>
-            <w:proofErr w:type="spellStart"/>
             <w:r>
               <w:rPr>
                 <w:szCs w:val="24"/>
               </w:rPr>
-              <w:t>Братусь</w:t>
+              <w:t>Братусь Н.В</w:t>
             </w:r>
-            <w:proofErr w:type="spellEnd"/>
             <w:r>
               <w:rPr>
                 <w:szCs w:val="24"/>
-              </w:rPr>
-              <w:t xml:space="preserve"> Н.В</w:t>
+                <w:lang w:val="en-US"/>
+              </w:rPr>
+              <w:t>.</w:t>
             </w:r>
           </w:p>
         </w:tc>
@@ -1039,26 +1007,10 @@
         <w:t>С</w:t>
       </w:r>
       <w:r>
-        <w:t xml:space="preserve">имулятор стерильной комнаты на ядре </w:t>
-      </w:r>
-      <w:proofErr w:type="spellStart"/>
-      <w:r>
-        <w:t>Unreal</w:t>
-      </w:r>
-      <w:proofErr w:type="spellEnd"/>
-      <w:r>
-        <w:t xml:space="preserve"> Engine 5»</w:t>
-      </w:r>
-      <w:r>
-        <w:t xml:space="preserve"> / Отчет по практическим работам по дисциплине «Информационный менеджмент систем» направления профессиональной подготовки бакалавра 09.03.04 «Программная инженерия» (7-ой семестр) / ассистент </w:t>
-      </w:r>
-      <w:proofErr w:type="spellStart"/>
-      <w:r>
-        <w:t>Братусь</w:t>
-      </w:r>
-      <w:proofErr w:type="spellEnd"/>
-      <w:r>
-        <w:t xml:space="preserve"> Н.В. / кафедра ИППО Института ИТ МИРЭА – с. </w:t>
+        <w:t>имулятор стерильной комнаты на ядре Unreal Engine 5»</w:t>
+      </w:r>
+      <w:r>
+        <w:t xml:space="preserve"> / Отчет по практическим работам по дисциплине «Информационный менеджмент систем» направления профессиональной подготовки бакалавра 09.03.04 «Программная инженерия» (7-ой семестр) / ассистент Братусь Н.В. / кафедра ИППО Института ИТ МИРЭА – с. </w:t>
       </w:r>
       <w:r>
         <w:rPr>
@@ -1067,15 +1019,7 @@
         <w:t>???</w:t>
       </w:r>
       <w:r>
-        <w:t xml:space="preserve">, </w:t>
-      </w:r>
-      <w:proofErr w:type="spellStart"/>
-      <w:r>
-        <w:t>илл</w:t>
-      </w:r>
-      <w:proofErr w:type="spellEnd"/>
-      <w:r>
-        <w:t xml:space="preserve">. </w:t>
+        <w:t xml:space="preserve">, илл. </w:t>
       </w:r>
       <w:r>
         <w:rPr>
@@ -1112,15 +1056,7 @@
         <w:pStyle w:val="aa"/>
       </w:pPr>
       <w:r>
-        <w:t xml:space="preserve">Целью работы является ознакомление с установочными и справочными материалами из раздела 01 методического материала, выбор в качестве прототипа для анализа, экспертизы и последующего реинжиниринга некого проект-прототипа по созданию программного продукта (ПП) или </w:t>
-      </w:r>
-      <w:proofErr w:type="spellStart"/>
-      <w:r>
-        <w:t>инфомационной</w:t>
-      </w:r>
-      <w:proofErr w:type="spellEnd"/>
-      <w:r>
-        <w:t xml:space="preserve"> системы, составление и согласование перечня показателей анализа прототипа, формирование экспертной оценки по всем избранным ранее показателям экспертизы прототипа в контексте информационного менеджмента, проведение реинжиниринга.</w:t>
+        <w:t>Целью работы является ознакомление с установочными и справочными материалами из раздела 01 методического материала, выбор в качестве прототипа для анализа, экспертизы и последующего реинжиниринга некого проект-прототипа по созданию программного продукта (ПП) или инфомационной системы, составление и согласование перечня показателей анализа прототипа, формирование экспертной оценки по всем избранным ранее показателям экспертизы прототипа в контексте информационного менеджмента, проведение реинжиниринга.</w:t>
       </w:r>
     </w:p>
     <w:p>
@@ -1130,59 +1066,23 @@
           <w:lang w:val="en-US"/>
         </w:rPr>
       </w:pPr>
-      <w:proofErr w:type="spellStart"/>
       <w:r>
         <w:rPr>
           <w:lang w:val="en-US"/>
         </w:rPr>
-        <w:t>Moskovka</w:t>
-      </w:r>
-      <w:proofErr w:type="spellEnd"/>
+        <w:t>Moskovka A.A. Project-prototype: “</w:t>
+      </w:r>
       <w:r>
         <w:rPr>
           <w:lang w:val="en-US"/>
         </w:rPr>
-        <w:t xml:space="preserve"> A.A. Project-prototype: “</w:t>
+        <w:t>S</w:t>
       </w:r>
       <w:r>
         <w:rPr>
           <w:lang w:val="en-US"/>
         </w:rPr>
-        <w:t>S</w:t>
-      </w:r>
-      <w:r>
-        <w:rPr>
-          <w:lang w:val="en-US"/>
-        </w:rPr>
-        <w:t xml:space="preserve">terile room simulator on the Unreal Engine 5 core” / Report on practical work on the discipline “Information Management of Systems” of the bachelor’s professional training area 09.03.04 “Software Engineering” (7th semester) / assistant </w:t>
-      </w:r>
-      <w:proofErr w:type="spellStart"/>
-      <w:r>
-        <w:rPr>
-          <w:lang w:val="en-US"/>
-        </w:rPr>
-        <w:t>Bratus</w:t>
-      </w:r>
-      <w:proofErr w:type="spellEnd"/>
-      <w:r>
-        <w:rPr>
-          <w:lang w:val="en-US"/>
-        </w:rPr>
-        <w:t xml:space="preserve"> N.V. / Department of IPPO Institute of IT MIREA - p. ???, ill. ???, tab. ???, </w:t>
-      </w:r>
-      <w:proofErr w:type="spellStart"/>
-      <w:r>
-        <w:rPr>
-          <w:lang w:val="en-US"/>
-        </w:rPr>
-        <w:t>ist</w:t>
-      </w:r>
-      <w:proofErr w:type="spellEnd"/>
-      <w:r>
-        <w:rPr>
-          <w:lang w:val="en-US"/>
-        </w:rPr>
-        <w:t>. ???.</w:t>
+        <w:t>terile room simulator on the Unreal Engine 5 core” / Report on practical work on the discipline “Information Management of Systems” of the bachelor’s professional training area 09.03.04 “Software Engineering” (7th semester) / assistant Bratus N.V. / Department of IPPO Institute of IT MIREA - p. ???, ill. ???, tab. ???, ist. ???.</w:t>
       </w:r>
     </w:p>
     <w:p>
@@ -2016,15 +1916,7 @@
         <w:pStyle w:val="aa"/>
       </w:pPr>
       <w:r>
-        <w:t xml:space="preserve">Непреднамеренное и неправильное использование продукции исключено, поскольку пользователь находится в изолированном </w:t>
-      </w:r>
-      <w:proofErr w:type="spellStart"/>
-      <w:r>
-        <w:t>симуляционном</w:t>
-      </w:r>
-      <w:proofErr w:type="spellEnd"/>
-      <w:r>
-        <w:t xml:space="preserve"> пространстве, окружение которого строго ограничено виртуальными стенами помещений, </w:t>
+        <w:t xml:space="preserve">Непреднамеренное и неправильное использование продукции исключено, поскольку пользователь находится в изолированном симуляционном пространстве, окружение которого строго ограничено виртуальными стенами помещений, </w:t>
       </w:r>
       <w:r>
         <w:t>предоставлены лишь ограниченные возможности управления пользователем</w:t>
@@ -2356,21 +2248,16 @@
         <w:t xml:space="preserve"> </w:t>
       </w:r>
       <w:r>
-        <w:t xml:space="preserve">Поскольку использование симулятора предусмотрено также и в индивидуальных целях на персональных компьютерах потребителей, крайне важным улучшением будет проведение комплексной оптимизации моделей, а именно: уменьшение </w:t>
-      </w:r>
-      <w:proofErr w:type="spellStart"/>
-      <w:r>
-        <w:t>полигонажа</w:t>
-      </w:r>
-      <w:proofErr w:type="spellEnd"/>
-      <w:r>
-        <w:t xml:space="preserve"> объектов, запекание несложный форм в текстуры и уменьшение детализации текстур посредством использования текстурных карт более низкого качества. Также стоит улучшить проект с помощью технологии </w:t>
+        <w:t xml:space="preserve">Поскольку использование симулятора предусмотрено также и в индивидуальных целях на персональных компьютерах потребителей, крайне важным улучшением будет проведение комплексной оптимизации моделей, а именно: уменьшение полигонажа объектов, запекание несложный форм в текстуры и уменьшение детализации текстур посредством использования текстурных карт более низкого качества. Также стоит улучшить проект с помощью технологии </w:t>
       </w:r>
       <w:r>
         <w:rPr>
           <w:lang w:val="en-US"/>
         </w:rPr>
-        <w:t>Nanite.</w:t>
+        <w:t>Nanite</w:t>
+      </w:r>
+      <w:r>
+        <w:t>.</w:t>
       </w:r>
     </w:p>
     <w:p>

</xml_diff>

<commit_message>
IMPPS defensed final document
</commit_message>
<xml_diff>
--- a/4th-Grade/Seventh-Semester/IMPPS/ИМППС-Московка-АА-ИКБО-20-19.docx
+++ b/4th-Grade/Seventh-Semester/IMPPS/ИМППС-Московка-АА-ИКБО-20-19.docx
@@ -1084,7 +1084,27 @@
       </w:r>
       <w:proofErr w:type="spellEnd"/>
       <w:r>
-        <w:t xml:space="preserve"> Н.В. / кафедра ИППО Института ИТ МИРЭА – с. </w:t>
+        <w:t xml:space="preserve"> Н.В. / кафедра </w:t>
+      </w:r>
+      <w:proofErr w:type="spellStart"/>
+      <w:r>
+        <w:t>И</w:t>
+      </w:r>
+      <w:r>
+        <w:t>и</w:t>
+      </w:r>
+      <w:r>
+        <w:t>ППО</w:t>
+      </w:r>
+      <w:proofErr w:type="spellEnd"/>
+      <w:r>
+        <w:t xml:space="preserve"> Института ИТ </w:t>
+      </w:r>
+      <w:r>
+        <w:t xml:space="preserve">РТУ </w:t>
+      </w:r>
+      <w:r>
+        <w:t xml:space="preserve">МИРЭА – с. </w:t>
       </w:r>
       <w:r>
         <w:t>1</w:t>
@@ -1177,12 +1197,24 @@
         <w:rPr>
           <w:lang w:val="en-US"/>
         </w:rPr>
-        <w:t xml:space="preserve"> N.V. / Department of IPPO Institute of IT MIREA - p. </w:t>
+        <w:t xml:space="preserve"> N.V. / Department of IPPO Institute of </w:t>
       </w:r>
       <w:r>
         <w:rPr>
           <w:lang w:val="en-US"/>
         </w:rPr>
+        <w:t>IT RTU</w:t>
+      </w:r>
+      <w:r>
+        <w:rPr>
+          <w:lang w:val="en-US"/>
+        </w:rPr>
+        <w:t xml:space="preserve"> MIREA - p. </w:t>
+      </w:r>
+      <w:r>
+        <w:rPr>
+          <w:lang w:val="en-US"/>
+        </w:rPr>
         <w:t>1</w:t>
       </w:r>
       <w:r>
@@ -1218,6 +1250,9 @@
         <w:t xml:space="preserve">. </w:t>
       </w:r>
       <w:r>
+        <w:rPr>
+          <w:lang w:val="en-US"/>
+        </w:rPr>
         <w:t>1</w:t>
       </w:r>
       <w:r>
@@ -1318,8 +1353,7 @@
             <w:rPr>
               <w:rFonts w:asciiTheme="minorHAnsi" w:eastAsiaTheme="minorEastAsia" w:hAnsiTheme="minorHAnsi"/>
               <w:noProof/>
-              <w:sz w:val="28"/>
-              <w:szCs w:val="28"/>
+              <w:sz w:val="22"/>
               <w:lang w:eastAsia="ru-RU"/>
             </w:rPr>
           </w:pPr>
@@ -1344,13 +1378,11 @@
             </w:rPr>
             <w:fldChar w:fldCharType="separate"/>
           </w:r>
-          <w:hyperlink w:anchor="_Toc116300150" w:history="1">
+          <w:hyperlink w:anchor="_Toc116638558" w:history="1">
             <w:r>
               <w:rPr>
                 <w:rStyle w:val="aff5"/>
                 <w:noProof/>
-                <w:sz w:val="28"/>
-                <w:szCs w:val="28"/>
                 <w:lang w:bidi="hi-IN"/>
               </w:rPr>
               <w:t>Практическая работа № 01. Выбор проекта – прототипа, составление и согласование перечня показателей анализа прототипа</w:t>
@@ -1359,8 +1391,6 @@
               <w:rPr>
                 <w:noProof/>
                 <w:webHidden/>
-                <w:sz w:val="28"/>
-                <w:szCs w:val="28"/>
               </w:rPr>
               <w:tab/>
             </w:r>
@@ -1368,8 +1398,6 @@
               <w:rPr>
                 <w:noProof/>
                 <w:webHidden/>
-                <w:sz w:val="28"/>
-                <w:szCs w:val="28"/>
               </w:rPr>
               <w:fldChar w:fldCharType="begin"/>
             </w:r>
@@ -1377,25 +1405,19 @@
               <w:rPr>
                 <w:noProof/>
                 <w:webHidden/>
-                <w:sz w:val="28"/>
-                <w:szCs w:val="28"/>
-              </w:rPr>
-              <w:instrText xml:space="preserve"> PAGEREF _Toc116300150 \h </w:instrText>
+              </w:rPr>
+              <w:instrText xml:space="preserve"> PAGEREF _Toc116638558 \h </w:instrText>
             </w:r>
             <w:r>
               <w:rPr>
                 <w:noProof/>
                 <w:webHidden/>
-                <w:sz w:val="28"/>
-                <w:szCs w:val="28"/>
               </w:rPr>
             </w:r>
             <w:r>
               <w:rPr>
                 <w:noProof/>
                 <w:webHidden/>
-                <w:sz w:val="28"/>
-                <w:szCs w:val="28"/>
               </w:rPr>
               <w:fldChar w:fldCharType="separate"/>
             </w:r>
@@ -1403,8 +1425,6 @@
               <w:rPr>
                 <w:noProof/>
                 <w:webHidden/>
-                <w:sz w:val="28"/>
-                <w:szCs w:val="28"/>
               </w:rPr>
               <w:t>4</w:t>
             </w:r>
@@ -1412,8 +1432,6 @@
               <w:rPr>
                 <w:noProof/>
                 <w:webHidden/>
-                <w:sz w:val="28"/>
-                <w:szCs w:val="28"/>
               </w:rPr>
               <w:fldChar w:fldCharType="end"/>
             </w:r>
@@ -1428,18 +1446,15 @@
             <w:rPr>
               <w:rFonts w:asciiTheme="minorHAnsi" w:eastAsiaTheme="minorEastAsia" w:hAnsiTheme="minorHAnsi"/>
               <w:noProof/>
-              <w:sz w:val="28"/>
-              <w:szCs w:val="28"/>
+              <w:sz w:val="22"/>
               <w:lang w:eastAsia="ru-RU"/>
             </w:rPr>
           </w:pPr>
-          <w:hyperlink w:anchor="_Toc116300151" w:history="1">
+          <w:hyperlink w:anchor="_Toc116638559" w:history="1">
             <w:r>
               <w:rPr>
                 <w:rStyle w:val="aff5"/>
                 <w:noProof/>
-                <w:sz w:val="28"/>
-                <w:szCs w:val="28"/>
                 <w:lang w:bidi="hi-IN"/>
               </w:rPr>
               <w:t>Практическая работа № 02. Экспертный анализ проекта – прототипа.</w:t>
@@ -1448,8 +1463,6 @@
               <w:rPr>
                 <w:noProof/>
                 <w:webHidden/>
-                <w:sz w:val="28"/>
-                <w:szCs w:val="28"/>
               </w:rPr>
               <w:tab/>
             </w:r>
@@ -1457,8 +1470,6 @@
               <w:rPr>
                 <w:noProof/>
                 <w:webHidden/>
-                <w:sz w:val="28"/>
-                <w:szCs w:val="28"/>
               </w:rPr>
               <w:fldChar w:fldCharType="begin"/>
             </w:r>
@@ -1466,25 +1477,19 @@
               <w:rPr>
                 <w:noProof/>
                 <w:webHidden/>
-                <w:sz w:val="28"/>
-                <w:szCs w:val="28"/>
-              </w:rPr>
-              <w:instrText xml:space="preserve"> PAGEREF _Toc116300151 \h </w:instrText>
+              </w:rPr>
+              <w:instrText xml:space="preserve"> PAGEREF _Toc116638559 \h </w:instrText>
             </w:r>
             <w:r>
               <w:rPr>
                 <w:noProof/>
                 <w:webHidden/>
-                <w:sz w:val="28"/>
-                <w:szCs w:val="28"/>
               </w:rPr>
             </w:r>
             <w:r>
               <w:rPr>
                 <w:noProof/>
                 <w:webHidden/>
-                <w:sz w:val="28"/>
-                <w:szCs w:val="28"/>
               </w:rPr>
               <w:fldChar w:fldCharType="separate"/>
             </w:r>
@@ -1492,8 +1497,6 @@
               <w:rPr>
                 <w:noProof/>
                 <w:webHidden/>
-                <w:sz w:val="28"/>
-                <w:szCs w:val="28"/>
               </w:rPr>
               <w:t>6</w:t>
             </w:r>
@@ -1501,8 +1504,6 @@
               <w:rPr>
                 <w:noProof/>
                 <w:webHidden/>
-                <w:sz w:val="28"/>
-                <w:szCs w:val="28"/>
               </w:rPr>
               <w:fldChar w:fldCharType="end"/>
             </w:r>
@@ -1517,29 +1518,24 @@
             <w:rPr>
               <w:rFonts w:asciiTheme="minorHAnsi" w:eastAsiaTheme="minorEastAsia" w:hAnsiTheme="minorHAnsi"/>
               <w:noProof/>
-              <w:sz w:val="28"/>
-              <w:szCs w:val="28"/>
+              <w:sz w:val="22"/>
               <w:lang w:eastAsia="ru-RU"/>
             </w:rPr>
           </w:pPr>
-          <w:hyperlink w:anchor="_Toc116300152" w:history="1">
+          <w:hyperlink w:anchor="_Toc116638560" w:history="1">
             <w:r>
               <w:rPr>
                 <w:rStyle w:val="aff5"/>
                 <w:noProof/>
-                <w:sz w:val="28"/>
-                <w:szCs w:val="28"/>
                 <w:lang w:bidi="hi-IN"/>
               </w:rPr>
-              <w:t>Практическая работа №03. Реинжиниринг информационного менеджмента проекта</w:t>
+              <w:t>Практическая работа № 03. Реинжиниринг информационного менеджмента проекта</w:t>
             </w:r>
             <w:r>
               <w:rPr>
                 <w:rStyle w:val="aff5"/>
                 <w:bCs/>
                 <w:noProof/>
-                <w:sz w:val="28"/>
-                <w:szCs w:val="28"/>
                 <w:lang w:bidi="hi-IN"/>
               </w:rPr>
               <w:t>-</w:t>
@@ -1548,8 +1544,6 @@
               <w:rPr>
                 <w:rStyle w:val="aff5"/>
                 <w:noProof/>
-                <w:sz w:val="28"/>
-                <w:szCs w:val="28"/>
                 <w:lang w:bidi="hi-IN"/>
               </w:rPr>
               <w:t>прототипа и экспертная оценка модифицированной версии</w:t>
@@ -1558,8 +1552,6 @@
               <w:rPr>
                 <w:noProof/>
                 <w:webHidden/>
-                <w:sz w:val="28"/>
-                <w:szCs w:val="28"/>
               </w:rPr>
               <w:tab/>
             </w:r>
@@ -1567,8 +1559,6 @@
               <w:rPr>
                 <w:noProof/>
                 <w:webHidden/>
-                <w:sz w:val="28"/>
-                <w:szCs w:val="28"/>
               </w:rPr>
               <w:fldChar w:fldCharType="begin"/>
             </w:r>
@@ -1576,25 +1566,19 @@
               <w:rPr>
                 <w:noProof/>
                 <w:webHidden/>
-                <w:sz w:val="28"/>
-                <w:szCs w:val="28"/>
-              </w:rPr>
-              <w:instrText xml:space="preserve"> PAGEREF _Toc116300152 \h </w:instrText>
+              </w:rPr>
+              <w:instrText xml:space="preserve"> PAGEREF _Toc116638560 \h </w:instrText>
             </w:r>
             <w:r>
               <w:rPr>
                 <w:noProof/>
                 <w:webHidden/>
-                <w:sz w:val="28"/>
-                <w:szCs w:val="28"/>
               </w:rPr>
             </w:r>
             <w:r>
               <w:rPr>
                 <w:noProof/>
                 <w:webHidden/>
-                <w:sz w:val="28"/>
-                <w:szCs w:val="28"/>
               </w:rPr>
               <w:fldChar w:fldCharType="separate"/>
             </w:r>
@@ -1602,8 +1586,6 @@
               <w:rPr>
                 <w:noProof/>
                 <w:webHidden/>
-                <w:sz w:val="28"/>
-                <w:szCs w:val="28"/>
               </w:rPr>
               <w:t>10</w:t>
             </w:r>
@@ -1611,8 +1593,6 @@
               <w:rPr>
                 <w:noProof/>
                 <w:webHidden/>
-                <w:sz w:val="28"/>
-                <w:szCs w:val="28"/>
               </w:rPr>
               <w:fldChar w:fldCharType="end"/>
             </w:r>
@@ -1627,28 +1607,23 @@
             <w:rPr>
               <w:rFonts w:asciiTheme="minorHAnsi" w:eastAsiaTheme="minorEastAsia" w:hAnsiTheme="minorHAnsi"/>
               <w:noProof/>
-              <w:sz w:val="28"/>
-              <w:szCs w:val="28"/>
+              <w:sz w:val="22"/>
               <w:lang w:eastAsia="ru-RU"/>
             </w:rPr>
           </w:pPr>
-          <w:hyperlink w:anchor="_Toc116300153" w:history="1">
+          <w:hyperlink w:anchor="_Toc116638561" w:history="1">
             <w:r>
               <w:rPr>
                 <w:rStyle w:val="aff5"/>
                 <w:noProof/>
-                <w:sz w:val="28"/>
-                <w:szCs w:val="28"/>
                 <w:lang w:bidi="hi-IN"/>
               </w:rPr>
-              <w:t>Заключение</w:t>
+              <w:t>Каталожное описание модифицированного объекта</w:t>
             </w:r>
             <w:r>
               <w:rPr>
                 <w:noProof/>
                 <w:webHidden/>
-                <w:sz w:val="28"/>
-                <w:szCs w:val="28"/>
               </w:rPr>
               <w:tab/>
             </w:r>
@@ -1656,8 +1631,6 @@
               <w:rPr>
                 <w:noProof/>
                 <w:webHidden/>
-                <w:sz w:val="28"/>
-                <w:szCs w:val="28"/>
               </w:rPr>
               <w:fldChar w:fldCharType="begin"/>
             </w:r>
@@ -1665,25 +1638,19 @@
               <w:rPr>
                 <w:noProof/>
                 <w:webHidden/>
-                <w:sz w:val="28"/>
-                <w:szCs w:val="28"/>
-              </w:rPr>
-              <w:instrText xml:space="preserve"> PAGEREF _Toc116300153 \h </w:instrText>
+              </w:rPr>
+              <w:instrText xml:space="preserve"> PAGEREF _Toc116638561 \h </w:instrText>
             </w:r>
             <w:r>
               <w:rPr>
                 <w:noProof/>
                 <w:webHidden/>
-                <w:sz w:val="28"/>
-                <w:szCs w:val="28"/>
               </w:rPr>
             </w:r>
             <w:r>
               <w:rPr>
                 <w:noProof/>
                 <w:webHidden/>
-                <w:sz w:val="28"/>
-                <w:szCs w:val="28"/>
               </w:rPr>
               <w:fldChar w:fldCharType="separate"/>
             </w:r>
@@ -1691,8 +1658,6 @@
               <w:rPr>
                 <w:noProof/>
                 <w:webHidden/>
-                <w:sz w:val="28"/>
-                <w:szCs w:val="28"/>
               </w:rPr>
               <w:t>12</w:t>
             </w:r>
@@ -1700,8 +1665,6 @@
               <w:rPr>
                 <w:noProof/>
                 <w:webHidden/>
-                <w:sz w:val="28"/>
-                <w:szCs w:val="28"/>
               </w:rPr>
               <w:fldChar w:fldCharType="end"/>
             </w:r>
@@ -1716,28 +1679,23 @@
             <w:rPr>
               <w:rFonts w:asciiTheme="minorHAnsi" w:eastAsiaTheme="minorEastAsia" w:hAnsiTheme="minorHAnsi"/>
               <w:noProof/>
-              <w:sz w:val="28"/>
-              <w:szCs w:val="28"/>
+              <w:sz w:val="22"/>
               <w:lang w:eastAsia="ru-RU"/>
             </w:rPr>
           </w:pPr>
-          <w:hyperlink w:anchor="_Toc116300154" w:history="1">
+          <w:hyperlink w:anchor="_Toc116638562" w:history="1">
             <w:r>
               <w:rPr>
                 <w:rStyle w:val="aff5"/>
                 <w:noProof/>
-                <w:sz w:val="28"/>
-                <w:szCs w:val="28"/>
                 <w:lang w:bidi="hi-IN"/>
               </w:rPr>
-              <w:t>Список литературный источников</w:t>
+              <w:t>Заключение</w:t>
             </w:r>
             <w:r>
               <w:rPr>
                 <w:noProof/>
                 <w:webHidden/>
-                <w:sz w:val="28"/>
-                <w:szCs w:val="28"/>
               </w:rPr>
               <w:tab/>
             </w:r>
@@ -1745,8 +1703,6 @@
               <w:rPr>
                 <w:noProof/>
                 <w:webHidden/>
-                <w:sz w:val="28"/>
-                <w:szCs w:val="28"/>
               </w:rPr>
               <w:fldChar w:fldCharType="begin"/>
             </w:r>
@@ -1754,25 +1710,19 @@
               <w:rPr>
                 <w:noProof/>
                 <w:webHidden/>
-                <w:sz w:val="28"/>
-                <w:szCs w:val="28"/>
-              </w:rPr>
-              <w:instrText xml:space="preserve"> PAGEREF _Toc116300154 \h </w:instrText>
+              </w:rPr>
+              <w:instrText xml:space="preserve"> PAGEREF _Toc116638562 \h </w:instrText>
             </w:r>
             <w:r>
               <w:rPr>
                 <w:noProof/>
                 <w:webHidden/>
-                <w:sz w:val="28"/>
-                <w:szCs w:val="28"/>
               </w:rPr>
             </w:r>
             <w:r>
               <w:rPr>
                 <w:noProof/>
                 <w:webHidden/>
-                <w:sz w:val="28"/>
-                <w:szCs w:val="28"/>
               </w:rPr>
               <w:fldChar w:fldCharType="separate"/>
             </w:r>
@@ -1780,17 +1730,13 @@
               <w:rPr>
                 <w:noProof/>
                 <w:webHidden/>
-                <w:sz w:val="28"/>
-                <w:szCs w:val="28"/>
-              </w:rPr>
-              <w:t>14</w:t>
+              </w:rPr>
+              <w:t>13</w:t>
             </w:r>
             <w:r>
               <w:rPr>
                 <w:noProof/>
                 <w:webHidden/>
-                <w:sz w:val="28"/>
-                <w:szCs w:val="28"/>
               </w:rPr>
               <w:fldChar w:fldCharType="end"/>
             </w:r>
@@ -1805,28 +1751,23 @@
             <w:rPr>
               <w:rFonts w:asciiTheme="minorHAnsi" w:eastAsiaTheme="minorEastAsia" w:hAnsiTheme="minorHAnsi"/>
               <w:noProof/>
-              <w:sz w:val="28"/>
-              <w:szCs w:val="28"/>
+              <w:sz w:val="22"/>
               <w:lang w:eastAsia="ru-RU"/>
             </w:rPr>
           </w:pPr>
-          <w:hyperlink w:anchor="_Toc116300155" w:history="1">
+          <w:hyperlink w:anchor="_Toc116638563" w:history="1">
             <w:r>
               <w:rPr>
                 <w:rStyle w:val="aff5"/>
                 <w:noProof/>
-                <w:sz w:val="28"/>
-                <w:szCs w:val="28"/>
                 <w:lang w:bidi="hi-IN"/>
               </w:rPr>
-              <w:t>Профессиональный компетенции</w:t>
+              <w:t>Список использованных источников</w:t>
             </w:r>
             <w:r>
               <w:rPr>
                 <w:noProof/>
                 <w:webHidden/>
-                <w:sz w:val="28"/>
-                <w:szCs w:val="28"/>
               </w:rPr>
               <w:tab/>
             </w:r>
@@ -1834,8 +1775,6 @@
               <w:rPr>
                 <w:noProof/>
                 <w:webHidden/>
-                <w:sz w:val="28"/>
-                <w:szCs w:val="28"/>
               </w:rPr>
               <w:fldChar w:fldCharType="begin"/>
             </w:r>
@@ -1843,25 +1782,19 @@
               <w:rPr>
                 <w:noProof/>
                 <w:webHidden/>
-                <w:sz w:val="28"/>
-                <w:szCs w:val="28"/>
-              </w:rPr>
-              <w:instrText xml:space="preserve"> PAGEREF _Toc116300155 \h </w:instrText>
+              </w:rPr>
+              <w:instrText xml:space="preserve"> PAGEREF _Toc116638563 \h </w:instrText>
             </w:r>
             <w:r>
               <w:rPr>
                 <w:noProof/>
                 <w:webHidden/>
-                <w:sz w:val="28"/>
-                <w:szCs w:val="28"/>
               </w:rPr>
             </w:r>
             <w:r>
               <w:rPr>
                 <w:noProof/>
                 <w:webHidden/>
-                <w:sz w:val="28"/>
-                <w:szCs w:val="28"/>
               </w:rPr>
               <w:fldChar w:fldCharType="separate"/>
             </w:r>
@@ -1869,8 +1802,6 @@
               <w:rPr>
                 <w:noProof/>
                 <w:webHidden/>
-                <w:sz w:val="28"/>
-                <w:szCs w:val="28"/>
               </w:rPr>
               <w:t>14</w:t>
             </w:r>
@@ -1878,8 +1809,6 @@
               <w:rPr>
                 <w:noProof/>
                 <w:webHidden/>
-                <w:sz w:val="28"/>
-                <w:szCs w:val="28"/>
               </w:rPr>
               <w:fldChar w:fldCharType="end"/>
             </w:r>
@@ -1894,28 +1823,23 @@
             <w:rPr>
               <w:rFonts w:asciiTheme="minorHAnsi" w:eastAsiaTheme="minorEastAsia" w:hAnsiTheme="minorHAnsi"/>
               <w:noProof/>
-              <w:sz w:val="28"/>
-              <w:szCs w:val="28"/>
+              <w:sz w:val="22"/>
               <w:lang w:eastAsia="ru-RU"/>
             </w:rPr>
           </w:pPr>
-          <w:hyperlink w:anchor="_Toc116300156" w:history="1">
+          <w:hyperlink w:anchor="_Toc116638564" w:history="1">
             <w:r>
               <w:rPr>
                 <w:rStyle w:val="aff5"/>
                 <w:noProof/>
-                <w:sz w:val="28"/>
-                <w:szCs w:val="28"/>
                 <w:lang w:bidi="hi-IN"/>
               </w:rPr>
-              <w:t>Приложение</w:t>
+              <w:t>Профессиональная компетенция</w:t>
             </w:r>
             <w:r>
               <w:rPr>
                 <w:noProof/>
                 <w:webHidden/>
-                <w:sz w:val="28"/>
-                <w:szCs w:val="28"/>
               </w:rPr>
               <w:tab/>
             </w:r>
@@ -1923,8 +1847,6 @@
               <w:rPr>
                 <w:noProof/>
                 <w:webHidden/>
-                <w:sz w:val="28"/>
-                <w:szCs w:val="28"/>
               </w:rPr>
               <w:fldChar w:fldCharType="begin"/>
             </w:r>
@@ -1932,25 +1854,19 @@
               <w:rPr>
                 <w:noProof/>
                 <w:webHidden/>
-                <w:sz w:val="28"/>
-                <w:szCs w:val="28"/>
-              </w:rPr>
-              <w:instrText xml:space="preserve"> PAGEREF _Toc116300156 \h </w:instrText>
+              </w:rPr>
+              <w:instrText xml:space="preserve"> PAGEREF _Toc116638564 \h </w:instrText>
             </w:r>
             <w:r>
               <w:rPr>
                 <w:noProof/>
                 <w:webHidden/>
-                <w:sz w:val="28"/>
-                <w:szCs w:val="28"/>
               </w:rPr>
             </w:r>
             <w:r>
               <w:rPr>
                 <w:noProof/>
                 <w:webHidden/>
-                <w:sz w:val="28"/>
-                <w:szCs w:val="28"/>
               </w:rPr>
               <w:fldChar w:fldCharType="separate"/>
             </w:r>
@@ -1958,8 +1874,78 @@
               <w:rPr>
                 <w:noProof/>
                 <w:webHidden/>
-                <w:sz w:val="28"/>
-                <w:szCs w:val="28"/>
+              </w:rPr>
+              <w:t>14</w:t>
+            </w:r>
+            <w:r>
+              <w:rPr>
+                <w:noProof/>
+                <w:webHidden/>
+              </w:rPr>
+              <w:fldChar w:fldCharType="end"/>
+            </w:r>
+          </w:hyperlink>
+        </w:p>
+        <w:p>
+          <w:pPr>
+            <w:pStyle w:val="11"/>
+            <w:tabs>
+              <w:tab w:val="right" w:leader="dot" w:pos="9678"/>
+            </w:tabs>
+            <w:rPr>
+              <w:rFonts w:asciiTheme="minorHAnsi" w:eastAsiaTheme="minorEastAsia" w:hAnsiTheme="minorHAnsi"/>
+              <w:noProof/>
+              <w:sz w:val="22"/>
+              <w:lang w:eastAsia="ru-RU"/>
+            </w:rPr>
+          </w:pPr>
+          <w:hyperlink w:anchor="_Toc116638565" w:history="1">
+            <w:r>
+              <w:rPr>
+                <w:rStyle w:val="aff5"/>
+                <w:noProof/>
+                <w:lang w:bidi="hi-IN"/>
+              </w:rPr>
+              <w:t>ПРИЛОЖЕНИЕ А</w:t>
+            </w:r>
+            <w:r>
+              <w:rPr>
+                <w:noProof/>
+                <w:webHidden/>
+              </w:rPr>
+              <w:tab/>
+            </w:r>
+            <w:r>
+              <w:rPr>
+                <w:noProof/>
+                <w:webHidden/>
+              </w:rPr>
+              <w:fldChar w:fldCharType="begin"/>
+            </w:r>
+            <w:r>
+              <w:rPr>
+                <w:noProof/>
+                <w:webHidden/>
+              </w:rPr>
+              <w:instrText xml:space="preserve"> PAGEREF _Toc116638565 \h </w:instrText>
+            </w:r>
+            <w:r>
+              <w:rPr>
+                <w:noProof/>
+                <w:webHidden/>
+              </w:rPr>
+            </w:r>
+            <w:r>
+              <w:rPr>
+                <w:noProof/>
+                <w:webHidden/>
+              </w:rPr>
+              <w:fldChar w:fldCharType="separate"/>
+            </w:r>
+            <w:r>
+              <w:rPr>
+                <w:noProof/>
+                <w:webHidden/>
               </w:rPr>
               <w:t>15</w:t>
             </w:r>
@@ -1967,8 +1953,6 @@
               <w:rPr>
                 <w:noProof/>
                 <w:webHidden/>
-                <w:sz w:val="28"/>
-                <w:szCs w:val="28"/>
               </w:rPr>
               <w:fldChar w:fldCharType="end"/>
             </w:r>
@@ -2002,7 +1986,7 @@
       <w:pPr>
         <w:pStyle w:val="a9"/>
       </w:pPr>
-      <w:bookmarkStart w:id="1" w:name="_Toc116300150"/>
+      <w:bookmarkStart w:id="1" w:name="_Toc116638558"/>
       <w:r>
         <w:lastRenderedPageBreak/>
         <w:t>Практическая работа № 01. Выбор проекта – прототипа, составление и согласование перечня показателей анализа прототипа</w:t>
@@ -2271,7 +2255,7 @@
       <w:pPr>
         <w:pStyle w:val="a9"/>
       </w:pPr>
-      <w:bookmarkStart w:id="2" w:name="_Toc116300151"/>
+      <w:bookmarkStart w:id="2" w:name="_Toc116638559"/>
       <w:r>
         <w:lastRenderedPageBreak/>
         <w:t>Практическая работа № 02</w:t>
@@ -3098,14 +3082,19 @@
       <w:pPr>
         <w:pStyle w:val="a9"/>
       </w:pPr>
-      <w:bookmarkStart w:id="3" w:name="_Toc116300152"/>
+      <w:bookmarkStart w:id="3" w:name="_Toc116638560"/>
       <w:r>
         <w:lastRenderedPageBreak/>
-        <w:t>Практическая работа №03. Реинжиниринг информационного менеджмента проекта</w:t>
-      </w:r>
-      <w:r>
-        <w:rPr>
-          <w:b w:val="0"/>
+        <w:t>Практическая работа №</w:t>
+      </w:r>
+      <w:r>
+        <w:t xml:space="preserve"> </w:t>
+      </w:r>
+      <w:r>
+        <w:t>03. Реинжиниринг информационного менеджмента проекта</w:t>
+      </w:r>
+      <w:r>
+        <w:rPr>
           <w:bCs/>
         </w:rPr>
         <w:t>-</w:t>
@@ -3376,11 +3365,12 @@
       <w:pPr>
         <w:pStyle w:val="a9"/>
       </w:pPr>
-      <w:bookmarkStart w:id="4" w:name="_Toc116300153"/>
+      <w:bookmarkStart w:id="4" w:name="_Toc116638561"/>
       <w:r>
         <w:lastRenderedPageBreak/>
         <w:t>Каталожное описание модифицированного объекта</w:t>
       </w:r>
+      <w:bookmarkEnd w:id="4"/>
     </w:p>
     <w:p>
       <w:pPr>
@@ -3932,11 +3922,12 @@
       <w:pPr>
         <w:pStyle w:val="a9"/>
       </w:pPr>
+      <w:bookmarkStart w:id="5" w:name="_Toc116638562"/>
       <w:r>
         <w:lastRenderedPageBreak/>
         <w:t>Заключение</w:t>
       </w:r>
-      <w:bookmarkEnd w:id="4"/>
+      <w:bookmarkEnd w:id="5"/>
     </w:p>
     <w:p>
       <w:pPr>
@@ -3966,12 +3957,18 @@
       <w:pPr>
         <w:pStyle w:val="a9"/>
       </w:pPr>
-      <w:bookmarkStart w:id="5" w:name="_Toc116300154"/>
+      <w:bookmarkStart w:id="6" w:name="_Toc116638563"/>
       <w:r>
         <w:lastRenderedPageBreak/>
-        <w:t>Список литературный источников</w:t>
-      </w:r>
-      <w:bookmarkEnd w:id="5"/>
+        <w:t xml:space="preserve">Список </w:t>
+      </w:r>
+      <w:r>
+        <w:t>использованных</w:t>
+      </w:r>
+      <w:r>
+        <w:t xml:space="preserve"> источников</w:t>
+      </w:r>
+      <w:bookmarkEnd w:id="6"/>
     </w:p>
     <w:p>
       <w:pPr>
@@ -4082,11 +4079,20 @@
       <w:pPr>
         <w:pStyle w:val="a9"/>
       </w:pPr>
-      <w:bookmarkStart w:id="6" w:name="_Toc116300155"/>
-      <w:r>
-        <w:t>Профессиональный компетенции</w:t>
-      </w:r>
-      <w:bookmarkEnd w:id="6"/>
+      <w:bookmarkStart w:id="7" w:name="_Toc116638564"/>
+      <w:r>
+        <w:t>Профессиональн</w:t>
+      </w:r>
+      <w:r>
+        <w:t>ая</w:t>
+      </w:r>
+      <w:r>
+        <w:t xml:space="preserve"> компетенци</w:t>
+      </w:r>
+      <w:r>
+        <w:t>я</w:t>
+      </w:r>
+      <w:bookmarkEnd w:id="7"/>
     </w:p>
     <w:p>
       <w:pPr>
@@ -4101,10 +4107,7 @@
         <w:pStyle w:val="aa"/>
       </w:pPr>
       <w:r>
-        <w:t>ПК-2.4 — Выполнять обработку информации с целью подготовки решений по концептуальному, функциональному и логическому проектированию клиент-серверных информационных систем</w:t>
-      </w:r>
-      <w:r>
-        <w:t>.</w:t>
+        <w:t>ПК-2.4 — Выполнять обработку информации с целью подготовки решений по концептуальному, функциональному и логическому проектированию клиент-серверных информационных систем.</w:t>
       </w:r>
     </w:p>
     <w:p>
@@ -4127,12 +4130,12 @@
       <w:pPr>
         <w:pStyle w:val="a9"/>
       </w:pPr>
-      <w:bookmarkStart w:id="7" w:name="_Toc116300156"/>
+      <w:bookmarkStart w:id="8" w:name="_Toc116638565"/>
       <w:r>
         <w:lastRenderedPageBreak/>
-        <w:t>Приложение</w:t>
-      </w:r>
-      <w:bookmarkEnd w:id="7"/>
+        <w:t>ПРИЛОЖЕНИЕ А</w:t>
+      </w:r>
+      <w:bookmarkEnd w:id="8"/>
     </w:p>
     <w:p>
       <w:pPr>
@@ -4195,7 +4198,7 @@
         <w:t xml:space="preserve">Рисунок </w:t>
       </w:r>
       <w:r>
-        <w:t>1</w:t>
+        <w:t>А.1</w:t>
       </w:r>
       <w:r>
         <w:t xml:space="preserve"> – Скриншот результата проверки на антиплагиат</w:t>
@@ -5406,12 +5409,13 @@
     <w:link w:val="ac"/>
     <w:autoRedefine/>
     <w:qFormat/>
-    <w:rsid w:val="00E4238A"/>
+    <w:rsid w:val="00C821A8"/>
     <w:pPr>
       <w:widowControl w:val="0"/>
       <w:suppressAutoHyphens/>
       <w:spacing w:after="0" w:line="360" w:lineRule="auto"/>
       <w:ind w:firstLine="709"/>
+      <w:jc w:val="center"/>
       <w:outlineLvl w:val="0"/>
     </w:pPr>
     <w:rPr>
@@ -5427,7 +5431,7 @@
     <w:name w:val="МОЙ ЗАГОЛОВОК Знак"/>
     <w:basedOn w:val="a0"/>
     <w:link w:val="a9"/>
-    <w:rsid w:val="00E4238A"/>
+    <w:rsid w:val="00C821A8"/>
     <w:rPr>
       <w:rFonts w:ascii="Times New Roman" w:eastAsia="Droid Sans Fallback" w:hAnsi="Times New Roman" w:cs="Times New Roman"/>
       <w:b/>

</xml_diff>